<commit_message>
done with soal 2 from tugas 12
</commit_message>
<xml_diff>
--- a/week3/tugas11/tugas11.docx
+++ b/week3/tugas11/tugas11.docx
@@ -2,6 +2,122 @@
 <file path=word/document.xml><?xml version="1.0" encoding="utf-8"?>
 <w:document xmlns:o="urn:schemas-microsoft-com:office:office" xmlns:r="http://schemas.openxmlformats.org/officeDocument/2006/relationships" xmlns:v="urn:schemas-microsoft-com:vml" xmlns:w="http://schemas.openxmlformats.org/wordprocessingml/2006/main" xmlns:w10="urn:schemas-microsoft-com:office:word" xmlns:wp="http://schemas.openxmlformats.org/drawingml/2006/wordprocessingDrawing" xmlns:wps="http://schemas.microsoft.com/office/word/2010/wordprocessingShape" xmlns:wpg="http://schemas.microsoft.com/office/word/2010/wordprocessingGroup" xmlns:mc="http://schemas.openxmlformats.org/markup-compatibility/2006" xmlns:wp14="http://schemas.microsoft.com/office/word/2010/wordprocessingDrawing" xmlns:w14="http://schemas.microsoft.com/office/word/2010/wordml" mc:Ignorable="w14 wp14">
   <w:body>
+    <w:p>
+      <w:pPr>
+        <w:pStyle w:val="Normal"/>
+        <w:spacing w:before="0" w:after="200"/>
+        <w:jc w:val="both"/>
+        <w:rPr>
+          <w:b w:val="false"/>
+          <w:b w:val="false"/>
+          <w:bCs w:val="false"/>
+        </w:rPr>
+      </w:pPr>
+      <w:r>
+        <w:rPr>
+          <w:b w:val="false"/>
+          <w:bCs w:val="false"/>
+        </w:rPr>
+        <w:t xml:space="preserve">Tahap awal kita menentukan model data yang kita perlukan untuk app ini: </w:t>
+      </w:r>
+    </w:p>
+    <w:p>
+      <w:pPr>
+        <w:pStyle w:val="Normal"/>
+        <w:spacing w:before="0" w:after="200"/>
+        <w:jc w:val="both"/>
+        <w:rPr>
+          <w:b w:val="false"/>
+          <w:b w:val="false"/>
+          <w:bCs w:val="false"/>
+        </w:rPr>
+      </w:pPr>
+      <w:r>
+        <w:rPr>
+          <w:b w:val="false"/>
+          <w:bCs w:val="false"/>
+        </w:rPr>
+        <w:drawing>
+          <wp:anchor behindDoc="0" distT="0" distB="0" distL="0" distR="0" simplePos="0" locked="0" layoutInCell="1" allowOverlap="1" relativeHeight="8">
+            <wp:simplePos x="0" y="0"/>
+            <wp:positionH relativeFrom="column">
+              <wp:posOffset>1304925</wp:posOffset>
+            </wp:positionH>
+            <wp:positionV relativeFrom="paragraph">
+              <wp:posOffset>5715</wp:posOffset>
+            </wp:positionV>
+            <wp:extent cx="2962275" cy="781685"/>
+            <wp:effectExtent l="0" t="0" r="0" b="0"/>
+            <wp:wrapSquare wrapText="largest"/>
+            <wp:docPr id="1" name="Image7" descr=""/>
+            <wp:cNvGraphicFramePr>
+              <a:graphicFrameLocks xmlns:a="http://schemas.openxmlformats.org/drawingml/2006/main" noChangeAspect="1"/>
+            </wp:cNvGraphicFramePr>
+            <a:graphic xmlns:a="http://schemas.openxmlformats.org/drawingml/2006/main">
+              <a:graphicData uri="http://schemas.openxmlformats.org/drawingml/2006/picture">
+                <pic:pic xmlns:pic="http://schemas.openxmlformats.org/drawingml/2006/picture">
+                  <pic:nvPicPr>
+                    <pic:cNvPr id="1" name="Image7" descr=""/>
+                    <pic:cNvPicPr>
+                      <a:picLocks noChangeAspect="1" noChangeArrowheads="1"/>
+                    </pic:cNvPicPr>
+                  </pic:nvPicPr>
+                  <pic:blipFill>
+                    <a:blip r:embed="rId2"/>
+                    <a:srcRect l="20029" t="42716" r="30125" b="33887"/>
+                    <a:stretch>
+                      <a:fillRect/>
+                    </a:stretch>
+                  </pic:blipFill>
+                  <pic:spPr bwMode="auto">
+                    <a:xfrm>
+                      <a:off x="0" y="0"/>
+                      <a:ext cx="2962275" cy="781685"/>
+                    </a:xfrm>
+                    <a:prstGeom prst="rect">
+                      <a:avLst/>
+                    </a:prstGeom>
+                  </pic:spPr>
+                </pic:pic>
+              </a:graphicData>
+            </a:graphic>
+          </wp:anchor>
+        </w:drawing>
+      </w:r>
+    </w:p>
+    <w:p>
+      <w:pPr>
+        <w:pStyle w:val="Normal"/>
+        <w:spacing w:before="0" w:after="200"/>
+        <w:jc w:val="both"/>
+        <w:rPr>
+          <w:b w:val="false"/>
+          <w:b w:val="false"/>
+          <w:bCs w:val="false"/>
+        </w:rPr>
+      </w:pPr>
+      <w:r>
+        <w:rPr>
+          <w:b w:val="false"/>
+          <w:bCs w:val="false"/>
+        </w:rPr>
+      </w:r>
+    </w:p>
+    <w:p>
+      <w:pPr>
+        <w:pStyle w:val="Normal"/>
+        <w:spacing w:before="0" w:after="200"/>
+        <w:jc w:val="both"/>
+        <w:rPr>
+          <w:b/>
+          <w:b/>
+          <w:bCs/>
+        </w:rPr>
+      </w:pPr>
+      <w:r>
+        <w:rPr/>
+      </w:r>
+    </w:p>
     <w:p>
       <w:pPr>
         <w:pStyle w:val="Normal"/>
@@ -236,7 +352,7 @@
             <wp:extent cx="3243580" cy="5255260"/>
             <wp:effectExtent l="0" t="0" r="0" b="0"/>
             <wp:wrapTopAndBottom/>
-            <wp:docPr id="1" name="Image1" descr=""/>
+            <wp:docPr id="2" name="Image1" descr=""/>
             <wp:cNvGraphicFramePr>
               <a:graphicFrameLocks xmlns:a="http://schemas.openxmlformats.org/drawingml/2006/main" noChangeAspect="1"/>
             </wp:cNvGraphicFramePr>
@@ -244,13 +360,13 @@
               <a:graphicData uri="http://schemas.openxmlformats.org/drawingml/2006/picture">
                 <pic:pic xmlns:pic="http://schemas.openxmlformats.org/drawingml/2006/picture">
                   <pic:nvPicPr>
-                    <pic:cNvPr id="1" name="Image1" descr=""/>
+                    <pic:cNvPr id="2" name="Image1" descr=""/>
                     <pic:cNvPicPr>
                       <a:picLocks noChangeAspect="1" noChangeArrowheads="1"/>
                     </pic:cNvPicPr>
                   </pic:nvPicPr>
                   <pic:blipFill>
-                    <a:blip r:embed="rId2"/>
+                    <a:blip r:embed="rId3"/>
                     <a:stretch>
                       <a:fillRect/>
                     </a:stretch>
@@ -451,7 +567,7 @@
             <wp:extent cx="4791075" cy="2040255"/>
             <wp:effectExtent l="0" t="0" r="0" b="0"/>
             <wp:wrapSquare wrapText="bothSides"/>
-            <wp:docPr id="2" name="Image2" descr=""/>
+            <wp:docPr id="3" name="Image2" descr=""/>
             <wp:cNvGraphicFramePr>
               <a:graphicFrameLocks xmlns:a="http://schemas.openxmlformats.org/drawingml/2006/main" noChangeAspect="1"/>
             </wp:cNvGraphicFramePr>
@@ -459,13 +575,13 @@
               <a:graphicData uri="http://schemas.openxmlformats.org/drawingml/2006/picture">
                 <pic:pic xmlns:pic="http://schemas.openxmlformats.org/drawingml/2006/picture">
                   <pic:nvPicPr>
-                    <pic:cNvPr id="2" name="Image2" descr=""/>
+                    <pic:cNvPr id="3" name="Image2" descr=""/>
                     <pic:cNvPicPr>
                       <a:picLocks noChangeAspect="1" noChangeArrowheads="1"/>
                     </pic:cNvPicPr>
                   </pic:nvPicPr>
                   <pic:blipFill>
-                    <a:blip r:embed="rId3"/>
+                    <a:blip r:embed="rId4"/>
                     <a:srcRect l="19390" t="38941" r="0" b="0"/>
                     <a:stretch>
                       <a:fillRect/>
@@ -635,7 +751,7 @@
             <wp:extent cx="4953000" cy="2867025"/>
             <wp:effectExtent l="0" t="0" r="0" b="0"/>
             <wp:wrapTopAndBottom/>
-            <wp:docPr id="3" name="Image3" descr=""/>
+            <wp:docPr id="4" name="Image3" descr=""/>
             <wp:cNvGraphicFramePr>
               <a:graphicFrameLocks xmlns:a="http://schemas.openxmlformats.org/drawingml/2006/main" noChangeAspect="1"/>
             </wp:cNvGraphicFramePr>
@@ -643,13 +759,13 @@
               <a:graphicData uri="http://schemas.openxmlformats.org/drawingml/2006/picture">
                 <pic:pic xmlns:pic="http://schemas.openxmlformats.org/drawingml/2006/picture">
                   <pic:nvPicPr>
-                    <pic:cNvPr id="3" name="Image3" descr=""/>
+                    <pic:cNvPr id="4" name="Image3" descr=""/>
                     <pic:cNvPicPr>
                       <a:picLocks noChangeAspect="1" noChangeArrowheads="1"/>
                     </pic:cNvPicPr>
                   </pic:nvPicPr>
                   <pic:blipFill>
-                    <a:blip r:embed="rId4"/>
+                    <a:blip r:embed="rId5"/>
                     <a:srcRect l="16667" t="11171" r="0" b="3021"/>
                     <a:stretch>
                       <a:fillRect/>
@@ -692,7 +808,7 @@
             <wp:extent cx="4772025" cy="2000250"/>
             <wp:effectExtent l="0" t="0" r="0" b="0"/>
             <wp:wrapTopAndBottom/>
-            <wp:docPr id="4" name="Image4" descr=""/>
+            <wp:docPr id="5" name="Image4" descr=""/>
             <wp:cNvGraphicFramePr>
               <a:graphicFrameLocks xmlns:a="http://schemas.openxmlformats.org/drawingml/2006/main" noChangeAspect="1"/>
             </wp:cNvGraphicFramePr>
@@ -700,13 +816,13 @@
               <a:graphicData uri="http://schemas.openxmlformats.org/drawingml/2006/picture">
                 <pic:pic xmlns:pic="http://schemas.openxmlformats.org/drawingml/2006/picture">
                   <pic:nvPicPr>
-                    <pic:cNvPr id="4" name="Image4" descr=""/>
+                    <pic:cNvPr id="5" name="Image4" descr=""/>
                     <pic:cNvPicPr>
                       <a:picLocks noChangeAspect="1" noChangeArrowheads="1"/>
                     </pic:cNvPicPr>
                   </pic:nvPicPr>
                   <pic:blipFill>
-                    <a:blip r:embed="rId5"/>
+                    <a:blip r:embed="rId6"/>
                     <a:srcRect l="19711" t="31545" r="0" b="8582"/>
                     <a:stretch>
                       <a:fillRect/>
@@ -735,10 +851,10 @@
             <wp:positionV relativeFrom="paragraph">
               <wp:posOffset>5153660</wp:posOffset>
             </wp:positionV>
-            <wp:extent cx="4886325" cy="2800350"/>
+            <wp:extent cx="14605" cy="0"/>
             <wp:effectExtent l="0" t="0" r="0" b="0"/>
             <wp:wrapTopAndBottom/>
-            <wp:docPr id="5" name="Image5" descr=""/>
+            <wp:docPr id="6" name="Image5" descr=""/>
             <wp:cNvGraphicFramePr>
               <a:graphicFrameLocks xmlns:a="http://schemas.openxmlformats.org/drawingml/2006/main" noChangeAspect="1"/>
             </wp:cNvGraphicFramePr>
@@ -746,13 +862,13 @@
               <a:graphicData uri="http://schemas.openxmlformats.org/drawingml/2006/picture">
                 <pic:pic xmlns:pic="http://schemas.openxmlformats.org/drawingml/2006/picture">
                   <pic:nvPicPr>
-                    <pic:cNvPr id="5" name="Image5" descr=""/>
+                    <pic:cNvPr id="6" name="Image5" descr=""/>
                     <pic:cNvPicPr>
                       <a:picLocks noChangeAspect="1" noChangeArrowheads="1"/>
                     </pic:cNvPicPr>
                   </pic:nvPicPr>
                   <pic:blipFill>
-                    <a:blip r:embed="rId6"/>
+                    <a:blip r:embed="rId7"/>
                     <a:srcRect l="17788" t="2066" r="0" b="14124"/>
                     <a:stretch>
                       <a:fillRect/>
@@ -761,7 +877,7 @@
                   <pic:spPr bwMode="auto">
                     <a:xfrm>
                       <a:off x="0" y="0"/>
-                      <a:ext cx="4886325" cy="2800350"/>
+                      <a:ext cx="14605" cy="-768350"/>
                     </a:xfrm>
                     <a:prstGeom prst="rect">
                       <a:avLst/>
@@ -980,6 +1096,152 @@
         </w:rPr>
         <w:t>Kemudian nilai dari state filter text dan nilai stock dioper ke komponen ProductTable dan SearchBar sebagai props.</w:t>
       </w:r>
+    </w:p>
+    <w:p>
+      <w:pPr>
+        <w:pStyle w:val="Normal"/>
+        <w:spacing w:before="0" w:after="200"/>
+        <w:jc w:val="both"/>
+        <w:rPr>
+          <w:b/>
+          <w:b/>
+          <w:bCs/>
+        </w:rPr>
+      </w:pPr>
+      <w:r>
+        <w:rPr>
+          <w:b/>
+          <w:bCs/>
+        </w:rPr>
+        <w:t>5. Data Flow</w:t>
+      </w:r>
+    </w:p>
+    <w:p>
+      <w:pPr>
+        <w:pStyle w:val="Normal"/>
+        <w:spacing w:before="0" w:after="200"/>
+        <w:jc w:val="both"/>
+        <w:rPr>
+          <w:b w:val="false"/>
+          <w:b w:val="false"/>
+          <w:bCs w:val="false"/>
+        </w:rPr>
+      </w:pPr>
+      <w:r>
+        <w:rPr>
+          <w:b w:val="false"/>
+          <w:bCs w:val="false"/>
+        </w:rPr>
+        <w:t>Tahap akhir ini kita akan membuat aliran data dan memasukkan logic programmnya dengan lengkap.</w:t>
+      </w:r>
+    </w:p>
+    <w:p>
+      <w:pPr>
+        <w:pStyle w:val="Normal"/>
+        <w:spacing w:before="0" w:after="200"/>
+        <w:jc w:val="both"/>
+        <w:rPr>
+          <w:b w:val="false"/>
+          <w:b w:val="false"/>
+          <w:bCs w:val="false"/>
+        </w:rPr>
+      </w:pPr>
+      <w:r>
+        <w:rPr>
+          <w:b w:val="false"/>
+          <w:bCs w:val="false"/>
+        </w:rPr>
+        <w:t>Komponen FilterableProduct table akan mengalirkan callback ke kompenen searchbar yang callback tersebut akan dipanggil saat terjadi perubahan state. Pada komponen searchbar, di inputnya kita menggunakan event onChange untuk mendapatkan value dan untuk mengetahui kapan callback terpanggil. Kemudian callback tersebut dioper ke kompone FilterableProductTalbe akan melakukan perubah state dengan setState dan memperbarui data yang di-render.</w:t>
+      </w:r>
+    </w:p>
+    <w:p>
+      <w:pPr>
+        <w:pStyle w:val="Normal"/>
+        <w:spacing w:before="0" w:after="200"/>
+        <w:jc w:val="both"/>
+        <w:rPr>
+          <w:b w:val="false"/>
+          <w:b w:val="false"/>
+          <w:bCs w:val="false"/>
+        </w:rPr>
+      </w:pPr>
+      <w:r>
+        <w:drawing>
+          <wp:anchor behindDoc="0" distT="0" distB="0" distL="0" distR="0" simplePos="0" locked="0" layoutInCell="1" allowOverlap="1" relativeHeight="7">
+            <wp:simplePos x="0" y="0"/>
+            <wp:positionH relativeFrom="column">
+              <wp:posOffset>4448175</wp:posOffset>
+            </wp:positionH>
+            <wp:positionV relativeFrom="paragraph">
+              <wp:posOffset>-117475</wp:posOffset>
+            </wp:positionV>
+            <wp:extent cx="1858010" cy="3341370"/>
+            <wp:effectExtent l="0" t="0" r="0" b="0"/>
+            <wp:wrapSquare wrapText="largest"/>
+            <wp:docPr id="7" name="Image6" descr=""/>
+            <wp:cNvGraphicFramePr>
+              <a:graphicFrameLocks xmlns:a="http://schemas.openxmlformats.org/drawingml/2006/main" noChangeAspect="1"/>
+            </wp:cNvGraphicFramePr>
+            <a:graphic xmlns:a="http://schemas.openxmlformats.org/drawingml/2006/main">
+              <a:graphicData uri="http://schemas.openxmlformats.org/drawingml/2006/picture">
+                <pic:pic xmlns:pic="http://schemas.openxmlformats.org/drawingml/2006/picture">
+                  <pic:nvPicPr>
+                    <pic:cNvPr id="7" name="Image6" descr=""/>
+                    <pic:cNvPicPr>
+                      <a:picLocks noChangeAspect="1" noChangeArrowheads="1"/>
+                    </pic:cNvPicPr>
+                  </pic:nvPicPr>
+                  <pic:blipFill>
+                    <a:blip r:embed="rId8"/>
+                    <a:srcRect l="18106" t="0" r="50630" b="0"/>
+                    <a:stretch>
+                      <a:fillRect/>
+                    </a:stretch>
+                  </pic:blipFill>
+                  <pic:spPr bwMode="auto">
+                    <a:xfrm>
+                      <a:off x="0" y="0"/>
+                      <a:ext cx="1858010" cy="3341370"/>
+                    </a:xfrm>
+                    <a:prstGeom prst="rect">
+                      <a:avLst/>
+                    </a:prstGeom>
+                  </pic:spPr>
+                </pic:pic>
+              </a:graphicData>
+            </a:graphic>
+          </wp:anchor>
+        </w:drawing>
+      </w:r>
+      <w:r>
+        <w:rPr>
+          <w:b w:val="false"/>
+          <w:bCs w:val="false"/>
+        </w:rPr>
+        <w:t>Hasil akhir lampiran code dapat dilihat di:</w:t>
+      </w:r>
+    </w:p>
+    <w:p>
+      <w:pPr>
+        <w:pStyle w:val="Normal"/>
+        <w:spacing w:before="0" w:after="200"/>
+        <w:jc w:val="both"/>
+        <w:rPr>
+          <w:b w:val="false"/>
+          <w:b w:val="false"/>
+          <w:bCs w:val="false"/>
+        </w:rPr>
+      </w:pPr>
+      <w:hyperlink r:id="rId9">
+        <w:r>
+          <w:rPr>
+            <w:rStyle w:val="InternetLink"/>
+            <w:b w:val="false"/>
+            <w:bCs w:val="false"/>
+          </w:rPr>
+          <w:t>https://github.com/mariorizki/sanbercode-react/tree/master/week3/tugas11/tugas_11</w:t>
+        </w:r>
+      </w:hyperlink>
     </w:p>
     <w:p>
       <w:pPr>
@@ -1447,6 +1709,14 @@
     <w:qFormat/>
     <w:rPr>
       <w:rFonts w:ascii="Liberation Mono" w:hAnsi="Liberation Mono" w:eastAsia="Liberation Mono" w:cs="Liberation Mono"/>
+    </w:rPr>
+  </w:style>
+  <w:style w:type="character" w:styleId="InternetLink">
+    <w:name w:val="Internet Link"/>
+    <w:rPr>
+      <w:color w:val="000080"/>
+      <w:u w:val="single"/>
+      <w:lang w:val="zxx" w:eastAsia="zxx" w:bidi="zxx"/>
     </w:rPr>
   </w:style>
   <w:style w:type="paragraph" w:styleId="Heading">

</xml_diff>